<commit_message>
finalizing tables and plots
</commit_message>
<xml_diff>
--- a/03_generated-reports/03_Method-Results-section-draft.docx
+++ b/03_generated-reports/03_Method-Results-section-draft.docx
@@ -4351,6 +4351,51 @@
                   </w:r>
                 </w:p>
               </w:tc>
+              <w:tc>
+                <w:tcPr>
+                  <w:vMerge w:val="restart"/>
+                  <w:tcBorders>
+                    <w:bottom w:val="single" w:sz="4" w:space="0" w:color="000000"/>
+                    <w:top w:val="single" w:sz="4" w:space="0" w:color="000000"/>
+                    <w:left w:val="none" w:sz="0" w:space="0" w:color="000000"/>
+                    <w:right w:val="none" w:sz="0" w:space="0" w:color="000000"/>
+                  </w:tcBorders>
+                  <w:shd w:val="clear" w:color="auto" w:fill="FFFFFF"/>
+                  <w:tcMar>
+                    <w:top w:w="0" w:type="dxa"/>
+                    <w:bottom w:w="0" w:type="dxa"/>
+                    <w:left w:w="0" w:type="dxa"/>
+                    <w:right w:w="0" w:type="dxa"/>
+                  </w:tcMar>
+                  <w:vAlign w:val="center"/>
+                </w:tcPr>
+                <w:p>
+                  <w:pPr>
+                    <w:pStyle w:val="Normal"/>
+                    <w:jc w:val="center"/>
+                    <w:pBdr>
+                      <w:bottom w:val="none" w:sz="0" w:space="0" w:color="000000"/>
+                      <w:top w:val="none" w:sz="0" w:space="0" w:color="000000"/>
+                      <w:left w:val="none" w:sz="0" w:space="0" w:color="000000"/>
+                      <w:right w:val="none" w:sz="0" w:space="0" w:color="000000"/>
+                    </w:pBdr>
+                    <w:spacing w:after="100" w:before="100" w:line="480"/>
+                    <w:ind w:left="100" w:right="100" w:firstLine="0" w:firstLineChars="0"/>
+                  </w:pPr>
+                  <w:r xmlns:w="http://schemas.openxmlformats.org/wordprocessingml/2006/main" xmlns:wp="http://schemas.openxmlformats.org/drawingml/2006/wordprocessingDrawing" xmlns:r="http://schemas.openxmlformats.org/officeDocument/2006/relationships" xmlns:w14="http://schemas.microsoft.com/office/word/2010/wordml">
+                    <w:rPr>
+                      <w:rFonts w:ascii="Times New Roman" w:hAnsi="Times New Roman" w:eastAsia="Times New Roman" w:cs="Times New Roman"/>
+                      <w:i w:val="false"/>
+                      <w:b w:val="false"/>
+                      <w:u w:val="none"/>
+                      <w:sz w:val="24"/>
+                      <w:szCs w:val="24"/>
+                      <w:color w:val="000000"/>
+                    </w:rPr>
+                    <w:t xml:space="preserve">Max Number of Followers</w:t>
+                  </w:r>
+                </w:p>
+              </w:tc>
             </w:tr>
             <w:tr>
               <w:trPr>
@@ -4688,6 +4733,39 @@
                   </w:pPr>
                 </w:p>
               </w:tc>
+              <w:tc>
+                <w:tcPr>
+                  <w:vMerge/>
+                  <w:tcBorders>
+                    <w:bottom w:val="single" w:sz="4" w:space="0" w:color="000000"/>
+                    <w:top w:val="single" w:sz="4" w:space="0" w:color="000000"/>
+                    <w:left w:val="none" w:sz="0" w:space="0" w:color="000000"/>
+                    <w:right w:val="none" w:sz="0" w:space="0" w:color="000000"/>
+                  </w:tcBorders>
+                  <w:shd w:val="clear" w:color="auto" w:fill="FFFFFF"/>
+                  <w:tcMar>
+                    <w:top w:w="0" w:type="dxa"/>
+                    <w:bottom w:w="0" w:type="dxa"/>
+                    <w:left w:w="0" w:type="dxa"/>
+                    <w:right w:w="0" w:type="dxa"/>
+                  </w:tcMar>
+                  <w:vAlign w:val="center"/>
+                </w:tcPr>
+                <w:p>
+                  <w:pPr>
+                    <w:pStyle w:val="Normal"/>
+                    <w:jc w:val="center"/>
+                    <w:pBdr>
+                      <w:bottom w:val="none" w:sz="0" w:space="0" w:color="000000"/>
+                      <w:top w:val="none" w:sz="0" w:space="0" w:color="000000"/>
+                      <w:left w:val="none" w:sz="0" w:space="0" w:color="000000"/>
+                      <w:right w:val="none" w:sz="0" w:space="0" w:color="000000"/>
+                    </w:pBdr>
+                    <w:spacing w:after="100" w:before="100" w:line="480"/>
+                    <w:ind w:left="100" w:right="100" w:firstLine="0" w:firstLineChars="0"/>
+                  </w:pPr>
+                </w:p>
+              </w:tc>
             </w:tr>
             <w:tr>
               <w:trPr>
@@ -5046,6 +5124,50 @@
                   </w:r>
                 </w:p>
               </w:tc>
+              <w:tc>
+                <w:tcPr>
+                  <w:tcBorders>
+                    <w:bottom w:val="none" w:sz="0" w:space="0" w:color="000000"/>
+                    <w:top w:val="single" w:sz="4" w:space="0" w:color="000000"/>
+                    <w:left w:val="none" w:sz="0" w:space="0" w:color="000000"/>
+                    <w:right w:val="none" w:sz="0" w:space="0" w:color="000000"/>
+                  </w:tcBorders>
+                  <w:shd w:val="clear" w:color="auto" w:fill="FFFFFF"/>
+                  <w:tcMar>
+                    <w:top w:w="0" w:type="dxa"/>
+                    <w:bottom w:w="0" w:type="dxa"/>
+                    <w:left w:w="0" w:type="dxa"/>
+                    <w:right w:w="0" w:type="dxa"/>
+                  </w:tcMar>
+                  <w:vAlign w:val="center"/>
+                </w:tcPr>
+                <w:p>
+                  <w:pPr>
+                    <w:pStyle w:val="Normal"/>
+                    <w:jc w:val="center"/>
+                    <w:pBdr>
+                      <w:bottom w:val="none" w:sz="0" w:space="0" w:color="000000"/>
+                      <w:top w:val="none" w:sz="0" w:space="0" w:color="000000"/>
+                      <w:left w:val="none" w:sz="0" w:space="0" w:color="000000"/>
+                      <w:right w:val="none" w:sz="0" w:space="0" w:color="000000"/>
+                    </w:pBdr>
+                    <w:spacing w:after="100" w:before="100" w:line="480"/>
+                    <w:ind w:left="100" w:right="100" w:firstLine="0" w:firstLineChars="0"/>
+                  </w:pPr>
+                  <w:r xmlns:w="http://schemas.openxmlformats.org/wordprocessingml/2006/main" xmlns:wp="http://schemas.openxmlformats.org/drawingml/2006/wordprocessingDrawing" xmlns:r="http://schemas.openxmlformats.org/officeDocument/2006/relationships" xmlns:w14="http://schemas.microsoft.com/office/word/2010/wordml">
+                    <w:rPr>
+                      <w:rFonts w:ascii="Times New Roman" w:hAnsi="Times New Roman" w:eastAsia="Times New Roman" w:cs="Times New Roman"/>
+                      <w:i w:val="false"/>
+                      <w:b w:val="false"/>
+                      <w:u w:val="none"/>
+                      <w:sz w:val="24"/>
+                      <w:szCs w:val="24"/>
+                      <w:color w:val="000000"/>
+                    </w:rPr>
+                    <w:t xml:space="preserve">109,585.00</w:t>
+                  </w:r>
+                </w:p>
+              </w:tc>
             </w:tr>
             <w:tr>
               <w:trPr>
@@ -5404,6 +5526,50 @@
                   </w:r>
                 </w:p>
               </w:tc>
+              <w:tc>
+                <w:tcPr>
+                  <w:tcBorders>
+                    <w:bottom w:val="none" w:sz="0" w:space="0" w:color="000000"/>
+                    <w:top w:val="none" w:sz="0" w:space="0" w:color="000000"/>
+                    <w:left w:val="none" w:sz="0" w:space="0" w:color="000000"/>
+                    <w:right w:val="none" w:sz="0" w:space="0" w:color="000000"/>
+                  </w:tcBorders>
+                  <w:shd w:val="clear" w:color="auto" w:fill="FFFFFF"/>
+                  <w:tcMar>
+                    <w:top w:w="0" w:type="dxa"/>
+                    <w:bottom w:w="0" w:type="dxa"/>
+                    <w:left w:w="0" w:type="dxa"/>
+                    <w:right w:w="0" w:type="dxa"/>
+                  </w:tcMar>
+                  <w:vAlign w:val="center"/>
+                </w:tcPr>
+                <w:p>
+                  <w:pPr>
+                    <w:pStyle w:val="Normal"/>
+                    <w:jc w:val="center"/>
+                    <w:pBdr>
+                      <w:bottom w:val="none" w:sz="0" w:space="0" w:color="000000"/>
+                      <w:top w:val="none" w:sz="0" w:space="0" w:color="000000"/>
+                      <w:left w:val="none" w:sz="0" w:space="0" w:color="000000"/>
+                      <w:right w:val="none" w:sz="0" w:space="0" w:color="000000"/>
+                    </w:pBdr>
+                    <w:spacing w:after="100" w:before="100" w:line="480"/>
+                    <w:ind w:left="100" w:right="100" w:firstLine="0" w:firstLineChars="0"/>
+                  </w:pPr>
+                  <w:r xmlns:w="http://schemas.openxmlformats.org/wordprocessingml/2006/main" xmlns:wp="http://schemas.openxmlformats.org/drawingml/2006/wordprocessingDrawing" xmlns:r="http://schemas.openxmlformats.org/officeDocument/2006/relationships" xmlns:w14="http://schemas.microsoft.com/office/word/2010/wordml">
+                    <w:rPr>
+                      <w:rFonts w:ascii="Times New Roman" w:hAnsi="Times New Roman" w:eastAsia="Times New Roman" w:cs="Times New Roman"/>
+                      <w:i w:val="false"/>
+                      <w:b w:val="false"/>
+                      <w:u w:val="none"/>
+                      <w:sz w:val="24"/>
+                      <w:szCs w:val="24"/>
+                      <w:color w:val="000000"/>
+                    </w:rPr>
+                    <w:t xml:space="preserve">62,709.00</w:t>
+                  </w:r>
+                </w:p>
+              </w:tc>
             </w:tr>
             <w:tr>
               <w:trPr>
@@ -5762,6 +5928,50 @@
                   </w:r>
                 </w:p>
               </w:tc>
+              <w:tc>
+                <w:tcPr>
+                  <w:tcBorders>
+                    <w:bottom w:val="none" w:sz="0" w:space="0" w:color="000000"/>
+                    <w:top w:val="none" w:sz="0" w:space="0" w:color="000000"/>
+                    <w:left w:val="none" w:sz="0" w:space="0" w:color="000000"/>
+                    <w:right w:val="none" w:sz="0" w:space="0" w:color="000000"/>
+                  </w:tcBorders>
+                  <w:shd w:val="clear" w:color="auto" w:fill="FFFFFF"/>
+                  <w:tcMar>
+                    <w:top w:w="0" w:type="dxa"/>
+                    <w:bottom w:w="0" w:type="dxa"/>
+                    <w:left w:w="0" w:type="dxa"/>
+                    <w:right w:w="0" w:type="dxa"/>
+                  </w:tcMar>
+                  <w:vAlign w:val="center"/>
+                </w:tcPr>
+                <w:p>
+                  <w:pPr>
+                    <w:pStyle w:val="Normal"/>
+                    <w:jc w:val="center"/>
+                    <w:pBdr>
+                      <w:bottom w:val="none" w:sz="0" w:space="0" w:color="000000"/>
+                      <w:top w:val="none" w:sz="0" w:space="0" w:color="000000"/>
+                      <w:left w:val="none" w:sz="0" w:space="0" w:color="000000"/>
+                      <w:right w:val="none" w:sz="0" w:space="0" w:color="000000"/>
+                    </w:pBdr>
+                    <w:spacing w:after="100" w:before="100" w:line="480"/>
+                    <w:ind w:left="100" w:right="100" w:firstLine="0" w:firstLineChars="0"/>
+                  </w:pPr>
+                  <w:r xmlns:w="http://schemas.openxmlformats.org/wordprocessingml/2006/main" xmlns:wp="http://schemas.openxmlformats.org/drawingml/2006/wordprocessingDrawing" xmlns:r="http://schemas.openxmlformats.org/officeDocument/2006/relationships" xmlns:w14="http://schemas.microsoft.com/office/word/2010/wordml">
+                    <w:rPr>
+                      <w:rFonts w:ascii="Times New Roman" w:hAnsi="Times New Roman" w:eastAsia="Times New Roman" w:cs="Times New Roman"/>
+                      <w:i w:val="false"/>
+                      <w:b w:val="false"/>
+                      <w:u w:val="none"/>
+                      <w:sz w:val="24"/>
+                      <w:szCs w:val="24"/>
+                      <w:color w:val="000000"/>
+                    </w:rPr>
+                    <w:t xml:space="preserve">43,928.00</w:t>
+                  </w:r>
+                </w:p>
+              </w:tc>
             </w:tr>
             <w:tr>
               <w:trPr>
@@ -6120,6 +6330,50 @@
                   </w:r>
                 </w:p>
               </w:tc>
+              <w:tc>
+                <w:tcPr>
+                  <w:tcBorders>
+                    <w:bottom w:val="none" w:sz="0" w:space="0" w:color="000000"/>
+                    <w:top w:val="none" w:sz="0" w:space="0" w:color="000000"/>
+                    <w:left w:val="none" w:sz="0" w:space="0" w:color="000000"/>
+                    <w:right w:val="none" w:sz="0" w:space="0" w:color="000000"/>
+                  </w:tcBorders>
+                  <w:shd w:val="clear" w:color="auto" w:fill="FFFFFF"/>
+                  <w:tcMar>
+                    <w:top w:w="0" w:type="dxa"/>
+                    <w:bottom w:w="0" w:type="dxa"/>
+                    <w:left w:w="0" w:type="dxa"/>
+                    <w:right w:w="0" w:type="dxa"/>
+                  </w:tcMar>
+                  <w:vAlign w:val="center"/>
+                </w:tcPr>
+                <w:p>
+                  <w:pPr>
+                    <w:pStyle w:val="Normal"/>
+                    <w:jc w:val="center"/>
+                    <w:pBdr>
+                      <w:bottom w:val="none" w:sz="0" w:space="0" w:color="000000"/>
+                      <w:top w:val="none" w:sz="0" w:space="0" w:color="000000"/>
+                      <w:left w:val="none" w:sz="0" w:space="0" w:color="000000"/>
+                      <w:right w:val="none" w:sz="0" w:space="0" w:color="000000"/>
+                    </w:pBdr>
+                    <w:spacing w:after="100" w:before="100" w:line="480"/>
+                    <w:ind w:left="100" w:right="100" w:firstLine="0" w:firstLineChars="0"/>
+                  </w:pPr>
+                  <w:r xmlns:w="http://schemas.openxmlformats.org/wordprocessingml/2006/main" xmlns:wp="http://schemas.openxmlformats.org/drawingml/2006/wordprocessingDrawing" xmlns:r="http://schemas.openxmlformats.org/officeDocument/2006/relationships" xmlns:w14="http://schemas.microsoft.com/office/word/2010/wordml">
+                    <w:rPr>
+                      <w:rFonts w:ascii="Times New Roman" w:hAnsi="Times New Roman" w:eastAsia="Times New Roman" w:cs="Times New Roman"/>
+                      <w:i w:val="false"/>
+                      <w:b w:val="false"/>
+                      <w:u w:val="none"/>
+                      <w:sz w:val="24"/>
+                      <w:szCs w:val="24"/>
+                      <w:color w:val="000000"/>
+                    </w:rPr>
+                    <w:t xml:space="preserve">80,452.00</w:t>
+                  </w:r>
+                </w:p>
+              </w:tc>
             </w:tr>
             <w:tr>
               <w:trPr>
@@ -6478,6 +6732,50 @@
                   </w:r>
                 </w:p>
               </w:tc>
+              <w:tc>
+                <w:tcPr>
+                  <w:tcBorders>
+                    <w:bottom w:val="none" w:sz="0" w:space="0" w:color="000000"/>
+                    <w:top w:val="none" w:sz="0" w:space="0" w:color="000000"/>
+                    <w:left w:val="none" w:sz="0" w:space="0" w:color="000000"/>
+                    <w:right w:val="none" w:sz="0" w:space="0" w:color="000000"/>
+                  </w:tcBorders>
+                  <w:shd w:val="clear" w:color="auto" w:fill="FFFFFF"/>
+                  <w:tcMar>
+                    <w:top w:w="0" w:type="dxa"/>
+                    <w:bottom w:w="0" w:type="dxa"/>
+                    <w:left w:w="0" w:type="dxa"/>
+                    <w:right w:w="0" w:type="dxa"/>
+                  </w:tcMar>
+                  <w:vAlign w:val="center"/>
+                </w:tcPr>
+                <w:p>
+                  <w:pPr>
+                    <w:pStyle w:val="Normal"/>
+                    <w:jc w:val="center"/>
+                    <w:pBdr>
+                      <w:bottom w:val="none" w:sz="0" w:space="0" w:color="000000"/>
+                      <w:top w:val="none" w:sz="0" w:space="0" w:color="000000"/>
+                      <w:left w:val="none" w:sz="0" w:space="0" w:color="000000"/>
+                      <w:right w:val="none" w:sz="0" w:space="0" w:color="000000"/>
+                    </w:pBdr>
+                    <w:spacing w:after="100" w:before="100" w:line="480"/>
+                    <w:ind w:left="100" w:right="100" w:firstLine="0" w:firstLineChars="0"/>
+                  </w:pPr>
+                  <w:r xmlns:w="http://schemas.openxmlformats.org/wordprocessingml/2006/main" xmlns:wp="http://schemas.openxmlformats.org/drawingml/2006/wordprocessingDrawing" xmlns:r="http://schemas.openxmlformats.org/officeDocument/2006/relationships" xmlns:w14="http://schemas.microsoft.com/office/word/2010/wordml">
+                    <w:rPr>
+                      <w:rFonts w:ascii="Times New Roman" w:hAnsi="Times New Roman" w:eastAsia="Times New Roman" w:cs="Times New Roman"/>
+                      <w:i w:val="false"/>
+                      <w:b w:val="false"/>
+                      <w:u w:val="none"/>
+                      <w:sz w:val="24"/>
+                      <w:szCs w:val="24"/>
+                      <w:color w:val="000000"/>
+                    </w:rPr>
+                    <w:t xml:space="preserve">104,777.00</w:t>
+                  </w:r>
+                </w:p>
+              </w:tc>
             </w:tr>
             <w:tr>
               <w:trPr>
@@ -6836,6 +7134,50 @@
                   </w:r>
                 </w:p>
               </w:tc>
+              <w:tc>
+                <w:tcPr>
+                  <w:tcBorders>
+                    <w:bottom w:val="none" w:sz="0" w:space="0" w:color="000000"/>
+                    <w:top w:val="none" w:sz="0" w:space="0" w:color="000000"/>
+                    <w:left w:val="none" w:sz="0" w:space="0" w:color="000000"/>
+                    <w:right w:val="none" w:sz="0" w:space="0" w:color="000000"/>
+                  </w:tcBorders>
+                  <w:shd w:val="clear" w:color="auto" w:fill="FFFFFF"/>
+                  <w:tcMar>
+                    <w:top w:w="0" w:type="dxa"/>
+                    <w:bottom w:w="0" w:type="dxa"/>
+                    <w:left w:w="0" w:type="dxa"/>
+                    <w:right w:w="0" w:type="dxa"/>
+                  </w:tcMar>
+                  <w:vAlign w:val="center"/>
+                </w:tcPr>
+                <w:p>
+                  <w:pPr>
+                    <w:pStyle w:val="Normal"/>
+                    <w:jc w:val="center"/>
+                    <w:pBdr>
+                      <w:bottom w:val="none" w:sz="0" w:space="0" w:color="000000"/>
+                      <w:top w:val="none" w:sz="0" w:space="0" w:color="000000"/>
+                      <w:left w:val="none" w:sz="0" w:space="0" w:color="000000"/>
+                      <w:right w:val="none" w:sz="0" w:space="0" w:color="000000"/>
+                    </w:pBdr>
+                    <w:spacing w:after="100" w:before="100" w:line="480"/>
+                    <w:ind w:left="100" w:right="100" w:firstLine="0" w:firstLineChars="0"/>
+                  </w:pPr>
+                  <w:r xmlns:w="http://schemas.openxmlformats.org/wordprocessingml/2006/main" xmlns:wp="http://schemas.openxmlformats.org/drawingml/2006/wordprocessingDrawing" xmlns:r="http://schemas.openxmlformats.org/officeDocument/2006/relationships" xmlns:w14="http://schemas.microsoft.com/office/word/2010/wordml">
+                    <w:rPr>
+                      <w:rFonts w:ascii="Times New Roman" w:hAnsi="Times New Roman" w:eastAsia="Times New Roman" w:cs="Times New Roman"/>
+                      <w:i w:val="false"/>
+                      <w:b w:val="false"/>
+                      <w:u w:val="none"/>
+                      <w:sz w:val="24"/>
+                      <w:szCs w:val="24"/>
+                      <w:color w:val="000000"/>
+                    </w:rPr>
+                    <w:t xml:space="preserve">51,381.00</w:t>
+                  </w:r>
+                </w:p>
+              </w:tc>
             </w:tr>
             <w:tr>
               <w:trPr>
@@ -7194,6 +7536,50 @@
                   </w:r>
                 </w:p>
               </w:tc>
+              <w:tc>
+                <w:tcPr>
+                  <w:tcBorders>
+                    <w:bottom w:val="none" w:sz="0" w:space="0" w:color="000000"/>
+                    <w:top w:val="none" w:sz="0" w:space="0" w:color="000000"/>
+                    <w:left w:val="none" w:sz="0" w:space="0" w:color="000000"/>
+                    <w:right w:val="none" w:sz="0" w:space="0" w:color="000000"/>
+                  </w:tcBorders>
+                  <w:shd w:val="clear" w:color="auto" w:fill="FFFFFF"/>
+                  <w:tcMar>
+                    <w:top w:w="0" w:type="dxa"/>
+                    <w:bottom w:w="0" w:type="dxa"/>
+                    <w:left w:w="0" w:type="dxa"/>
+                    <w:right w:w="0" w:type="dxa"/>
+                  </w:tcMar>
+                  <w:vAlign w:val="center"/>
+                </w:tcPr>
+                <w:p>
+                  <w:pPr>
+                    <w:pStyle w:val="Normal"/>
+                    <w:jc w:val="center"/>
+                    <w:pBdr>
+                      <w:bottom w:val="none" w:sz="0" w:space="0" w:color="000000"/>
+                      <w:top w:val="none" w:sz="0" w:space="0" w:color="000000"/>
+                      <w:left w:val="none" w:sz="0" w:space="0" w:color="000000"/>
+                      <w:right w:val="none" w:sz="0" w:space="0" w:color="000000"/>
+                    </w:pBdr>
+                    <w:spacing w:after="100" w:before="100" w:line="480"/>
+                    <w:ind w:left="100" w:right="100" w:firstLine="0" w:firstLineChars="0"/>
+                  </w:pPr>
+                  <w:r xmlns:w="http://schemas.openxmlformats.org/wordprocessingml/2006/main" xmlns:wp="http://schemas.openxmlformats.org/drawingml/2006/wordprocessingDrawing" xmlns:r="http://schemas.openxmlformats.org/officeDocument/2006/relationships" xmlns:w14="http://schemas.microsoft.com/office/word/2010/wordml">
+                    <w:rPr>
+                      <w:rFonts w:ascii="Times New Roman" w:hAnsi="Times New Roman" w:eastAsia="Times New Roman" w:cs="Times New Roman"/>
+                      <w:i w:val="false"/>
+                      <w:b w:val="false"/>
+                      <w:u w:val="none"/>
+                      <w:sz w:val="24"/>
+                      <w:szCs w:val="24"/>
+                      <w:color w:val="000000"/>
+                    </w:rPr>
+                    <w:t xml:space="preserve">62,166.00</w:t>
+                  </w:r>
+                </w:p>
+              </w:tc>
             </w:tr>
             <w:tr>
               <w:trPr>
@@ -7552,6 +7938,50 @@
                   </w:r>
                 </w:p>
               </w:tc>
+              <w:tc>
+                <w:tcPr>
+                  <w:tcBorders>
+                    <w:bottom w:val="none" w:sz="0" w:space="0" w:color="000000"/>
+                    <w:top w:val="none" w:sz="0" w:space="0" w:color="000000"/>
+                    <w:left w:val="none" w:sz="0" w:space="0" w:color="000000"/>
+                    <w:right w:val="none" w:sz="0" w:space="0" w:color="000000"/>
+                  </w:tcBorders>
+                  <w:shd w:val="clear" w:color="auto" w:fill="FFFFFF"/>
+                  <w:tcMar>
+                    <w:top w:w="0" w:type="dxa"/>
+                    <w:bottom w:w="0" w:type="dxa"/>
+                    <w:left w:w="0" w:type="dxa"/>
+                    <w:right w:w="0" w:type="dxa"/>
+                  </w:tcMar>
+                  <w:vAlign w:val="center"/>
+                </w:tcPr>
+                <w:p>
+                  <w:pPr>
+                    <w:pStyle w:val="Normal"/>
+                    <w:jc w:val="center"/>
+                    <w:pBdr>
+                      <w:bottom w:val="none" w:sz="0" w:space="0" w:color="000000"/>
+                      <w:top w:val="none" w:sz="0" w:space="0" w:color="000000"/>
+                      <w:left w:val="none" w:sz="0" w:space="0" w:color="000000"/>
+                      <w:right w:val="none" w:sz="0" w:space="0" w:color="000000"/>
+                    </w:pBdr>
+                    <w:spacing w:after="100" w:before="100" w:line="480"/>
+                    <w:ind w:left="100" w:right="100" w:firstLine="0" w:firstLineChars="0"/>
+                  </w:pPr>
+                  <w:r xmlns:w="http://schemas.openxmlformats.org/wordprocessingml/2006/main" xmlns:wp="http://schemas.openxmlformats.org/drawingml/2006/wordprocessingDrawing" xmlns:r="http://schemas.openxmlformats.org/officeDocument/2006/relationships" xmlns:w14="http://schemas.microsoft.com/office/word/2010/wordml">
+                    <w:rPr>
+                      <w:rFonts w:ascii="Times New Roman" w:hAnsi="Times New Roman" w:eastAsia="Times New Roman" w:cs="Times New Roman"/>
+                      <w:i w:val="false"/>
+                      <w:b w:val="false"/>
+                      <w:u w:val="none"/>
+                      <w:sz w:val="24"/>
+                      <w:szCs w:val="24"/>
+                      <w:color w:val="000000"/>
+                    </w:rPr>
+                    <w:t xml:space="preserve">75,917.00</w:t>
+                  </w:r>
+                </w:p>
+              </w:tc>
             </w:tr>
             <w:tr>
               <w:trPr>
@@ -7910,6 +8340,50 @@
                   </w:r>
                 </w:p>
               </w:tc>
+              <w:tc>
+                <w:tcPr>
+                  <w:tcBorders>
+                    <w:bottom w:val="none" w:sz="0" w:space="0" w:color="000000"/>
+                    <w:top w:val="none" w:sz="0" w:space="0" w:color="000000"/>
+                    <w:left w:val="none" w:sz="0" w:space="0" w:color="000000"/>
+                    <w:right w:val="none" w:sz="0" w:space="0" w:color="000000"/>
+                  </w:tcBorders>
+                  <w:shd w:val="clear" w:color="auto" w:fill="FFFFFF"/>
+                  <w:tcMar>
+                    <w:top w:w="0" w:type="dxa"/>
+                    <w:bottom w:w="0" w:type="dxa"/>
+                    <w:left w:w="0" w:type="dxa"/>
+                    <w:right w:w="0" w:type="dxa"/>
+                  </w:tcMar>
+                  <w:vAlign w:val="center"/>
+                </w:tcPr>
+                <w:p>
+                  <w:pPr>
+                    <w:pStyle w:val="Normal"/>
+                    <w:jc w:val="center"/>
+                    <w:pBdr>
+                      <w:bottom w:val="none" w:sz="0" w:space="0" w:color="000000"/>
+                      <w:top w:val="none" w:sz="0" w:space="0" w:color="000000"/>
+                      <w:left w:val="none" w:sz="0" w:space="0" w:color="000000"/>
+                      <w:right w:val="none" w:sz="0" w:space="0" w:color="000000"/>
+                    </w:pBdr>
+                    <w:spacing w:after="100" w:before="100" w:line="480"/>
+                    <w:ind w:left="100" w:right="100" w:firstLine="0" w:firstLineChars="0"/>
+                  </w:pPr>
+                  <w:r xmlns:w="http://schemas.openxmlformats.org/wordprocessingml/2006/main" xmlns:wp="http://schemas.openxmlformats.org/drawingml/2006/wordprocessingDrawing" xmlns:r="http://schemas.openxmlformats.org/officeDocument/2006/relationships" xmlns:w14="http://schemas.microsoft.com/office/word/2010/wordml">
+                    <w:rPr>
+                      <w:rFonts w:ascii="Times New Roman" w:hAnsi="Times New Roman" w:eastAsia="Times New Roman" w:cs="Times New Roman"/>
+                      <w:i w:val="false"/>
+                      <w:b w:val="false"/>
+                      <w:u w:val="none"/>
+                      <w:sz w:val="24"/>
+                      <w:szCs w:val="24"/>
+                      <w:color w:val="000000"/>
+                    </w:rPr>
+                    <w:t xml:space="preserve">85,324.00</w:t>
+                  </w:r>
+                </w:p>
+              </w:tc>
             </w:tr>
             <w:tr>
               <w:trPr>
@@ -8265,6 +8739,50 @@
                       <w:color w:val="000000"/>
                     </w:rPr>
                     <w:t xml:space="preserve">77</w:t>
+                  </w:r>
+                </w:p>
+              </w:tc>
+              <w:tc>
+                <w:tcPr>
+                  <w:tcBorders>
+                    <w:bottom w:val="single" w:sz="4" w:space="0" w:color="000000"/>
+                    <w:top w:val="none" w:sz="0" w:space="0" w:color="000000"/>
+                    <w:left w:val="none" w:sz="0" w:space="0" w:color="000000"/>
+                    <w:right w:val="none" w:sz="0" w:space="0" w:color="000000"/>
+                  </w:tcBorders>
+                  <w:shd w:val="clear" w:color="auto" w:fill="FFFFFF"/>
+                  <w:tcMar>
+                    <w:top w:w="0" w:type="dxa"/>
+                    <w:bottom w:w="0" w:type="dxa"/>
+                    <w:left w:w="0" w:type="dxa"/>
+                    <w:right w:w="0" w:type="dxa"/>
+                  </w:tcMar>
+                  <w:vAlign w:val="center"/>
+                </w:tcPr>
+                <w:p>
+                  <w:pPr>
+                    <w:pStyle w:val="Normal"/>
+                    <w:jc w:val="center"/>
+                    <w:pBdr>
+                      <w:bottom w:val="none" w:sz="0" w:space="0" w:color="000000"/>
+                      <w:top w:val="none" w:sz="0" w:space="0" w:color="000000"/>
+                      <w:left w:val="none" w:sz="0" w:space="0" w:color="000000"/>
+                      <w:right w:val="none" w:sz="0" w:space="0" w:color="000000"/>
+                    </w:pBdr>
+                    <w:spacing w:after="100" w:before="100" w:line="480"/>
+                    <w:ind w:left="100" w:right="100" w:firstLine="0" w:firstLineChars="0"/>
+                  </w:pPr>
+                  <w:r xmlns:w="http://schemas.openxmlformats.org/wordprocessingml/2006/main" xmlns:wp="http://schemas.openxmlformats.org/drawingml/2006/wordprocessingDrawing" xmlns:r="http://schemas.openxmlformats.org/officeDocument/2006/relationships" xmlns:w14="http://schemas.microsoft.com/office/word/2010/wordml">
+                    <w:rPr>
+                      <w:rFonts w:ascii="Times New Roman" w:hAnsi="Times New Roman" w:eastAsia="Times New Roman" w:cs="Times New Roman"/>
+                      <w:i w:val="false"/>
+                      <w:b w:val="false"/>
+                      <w:u w:val="none"/>
+                      <w:sz w:val="24"/>
+                      <w:szCs w:val="24"/>
+                      <w:color w:val="000000"/>
+                    </w:rPr>
+                    <w:t xml:space="preserve">35,555.00</w:t>
                   </w:r>
                 </w:p>
               </w:tc>
@@ -10710,7 +11228,21 @@
         <w:pStyle w:val="FirstParagraph"/>
       </w:pPr>
       <w:r>
-        <w:t xml:space="preserve">text</w:t>
+        <w:t xml:space="preserve">As illustrated in</w:t>
+      </w:r>
+      <w:r>
+        <w:t xml:space="preserve"> </w:t>
+      </w:r>
+      <w:hyperlink w:anchor="fig-timeline">
+        <w:r>
+          <w:rPr>
+            <w:rStyle w:val="Hyperlink"/>
+          </w:rPr>
+          <w:t xml:space="preserve">Figure 1</w:t>
+        </w:r>
+      </w:hyperlink>
+      <w:r>
+        <w:t xml:space="preserve">, there seems to be a trade-off over time between posts related to the marketing of academic programs (which increase in frequency over time) and posts related to community support (which decrease over time). In contrast, there is a high frequency of posts supporting the troops and hostages which does not seem to greatly change over time, and a low frequency of posts related to academic adjustments and updates and instructions throughout the 4 months of data. Alternative visualizations of the data as well as a table summarizing the frequency of posts per 7 day period are available in XXX.</w:t>
       </w:r>
     </w:p>
     <w:tbl>
@@ -10736,7 +11268,7 @@
             <w:r>
               <w:drawing>
                 <wp:inline>
-                  <wp:extent cx="5334000" cy="4978400"/>
+                  <wp:extent cx="5334000" cy="4267200"/>
                   <wp:effectExtent b="0" l="0" r="0" t="0"/>
                   <wp:docPr descr="" title="" id="32" name="Picture"/>
                   <a:graphic>
@@ -10757,7 +11289,7 @@
                         <pic:spPr bwMode="auto">
                           <a:xfrm>
                             <a:off x="0" y="0"/>
-                            <a:ext cx="5334000" cy="4978400"/>
+                            <a:ext cx="5334000" cy="4267200"/>
                           </a:xfrm>
                           <a:prstGeom prst="rect">
                             <a:avLst/>
@@ -10786,7 +11318,7 @@
               <w:pStyle w:val="ImageCaption"/>
             </w:pPr>
             <w:r>
-              <w:t xml:space="preserve">Figure 1: Timeline of posts by university</w:t>
+              <w:t xml:space="preserve">Figure 1: Timeline of all posts</w:t>
             </w:r>
           </w:p>
           <w:bookmarkEnd w:id="34"/>
@@ -10830,7 +11362,7 @@
         </w:numPr>
       </w:pPr>
       <w:r>
-        <w:t xml:space="preserve">How do total interaction to posts vary by post category?</w:t>
+        <w:t xml:space="preserve">How do total interactions to posts vary by post category?</w:t>
       </w:r>
     </w:p>
     <w:p>
@@ -10852,7 +11384,7 @@
         </w:numPr>
       </w:pPr>
       <w:r>
-        <w:t xml:space="preserve">How do negative interaction to posts vary by post category?</w:t>
+        <w:t xml:space="preserve">How do negative interactions to posts vary by post category?</w:t>
       </w:r>
     </w:p>
     <w:bookmarkStart w:id="48" w:name="total-interaction-1"/>

</xml_diff>

<commit_message>
update graph captions (remove from graph itself)
</commit_message>
<xml_diff>
--- a/03_generated-reports/03_Method-Results-section-draft.docx
+++ b/03_generated-reports/03_Method-Results-section-draft.docx
@@ -11380,6 +11380,32 @@
         </w:tc>
       </w:tr>
     </w:tbl>
+    <w:p>
+      <w:pPr>
+        <w:pStyle w:val="BodyText"/>
+      </w:pPr>
+      <w:r>
+        <w:t xml:space="preserve">Note. Dotted line highlights Oct. 7, 2023. Each point represents one post. Points are arranged as a</w:t>
+      </w:r>
+      <w:r>
+        <w:t xml:space="preserve"> </w:t>
+      </w:r>
+      <w:r>
+        <w:t xml:space="preserve">“</w:t>
+      </w:r>
+      <w:r>
+        <w:t xml:space="preserve">beeswarm</w:t>
+      </w:r>
+      <w:r>
+        <w:t xml:space="preserve">”</w:t>
+      </w:r>
+      <w:r>
+        <w:t xml:space="preserve"> </w:t>
+      </w:r>
+      <w:r>
+        <w:t xml:space="preserve">to make it easier to see how many posts of the same category were published on the same day.</w:t>
+      </w:r>
+    </w:p>
     <w:bookmarkEnd w:id="36"/>
     <w:bookmarkStart w:id="62" w:name="inferential-analysis"/>
     <w:p>
@@ -11601,6 +11627,14 @@
         <w:pStyle w:val="BodyText"/>
       </w:pPr>
       <w:r>
+        <w:t xml:space="preserve">Note: Points represent expected values for the mean number of total interactions, lines show corresponding 95% Confidence Intervals</w:t>
+      </w:r>
+    </w:p>
+    <w:p>
+      <w:pPr>
+        <w:pStyle w:val="BodyText"/>
+      </w:pPr>
+      <w:r>
         <w:t xml:space="preserve">We compute pairwise differences to evaluate which universities receive significantly more (or fewer) interactions than the others. For brevity,</w:t>
       </w:r>
       <w:r>
@@ -17241,6 +17275,14 @@
         <w:pStyle w:val="BodyText"/>
       </w:pPr>
       <w:r>
+        <w:t xml:space="preserve">Note: Points represent expected values for the mean number of total interactions, lines show corresponding 95% Confidence Intervals</w:t>
+      </w:r>
+    </w:p>
+    <w:p>
+      <w:pPr>
+        <w:pStyle w:val="BodyText"/>
+      </w:pPr>
+      <w:r>
         <w:t xml:space="preserve">We compute pairwise differences to evaluate which categories receive significantly more (or fewer) interactions than the others and present results in</w:t>
       </w:r>
       <w:r>
@@ -20489,6 +20531,14 @@
         <w:pStyle w:val="BodyText"/>
       </w:pPr>
       <w:r>
+        <w:t xml:space="preserve">Note: Points represent expected values for the mean number of positive interactions, lines show corresponding 95% Confidence Intervals</w:t>
+      </w:r>
+    </w:p>
+    <w:p>
+      <w:pPr>
+        <w:pStyle w:val="BodyText"/>
+      </w:pPr>
+      <w:r>
         <w:t xml:space="preserve">We compute pairwise differences to evaluate which categories receive significantly more (or fewer) interactions that the others and present results in</w:t>
       </w:r>
       <w:r>
@@ -23719,6 +23769,14 @@
         </w:tc>
       </w:tr>
     </w:tbl>
+    <w:p>
+      <w:pPr>
+        <w:pStyle w:val="BodyText"/>
+      </w:pPr>
+      <w:r>
+        <w:t xml:space="preserve">Note: Points represent expected values for the mean number of positive interactions, lines show corresponding 95% Confidence Intervals</w:t>
+      </w:r>
+    </w:p>
     <w:p>
       <w:pPr>
         <w:pStyle w:val="BodyText"/>

</xml_diff>